<commit_message>
zadanie z lab1 wykonane
</commit_message>
<xml_diff>
--- a/SprawozdanieNr1.docx
+++ b/SprawozdanieNr1.docx
@@ -195,7 +195,7 @@
           <wp:inline distT="0" distB="0" distL="0" distR="0">
             <wp:extent cx="5612130" cy="7228840"/>
             <wp:effectExtent l="19050" t="0" r="7620" b="0"/>
-            <wp:docPr id="3" name="Picture 2" descr="UseCaseIOpng.png"/>
+            <wp:docPr id="5" name="Picture 4" descr="UseCaseIOpng.png"/>
             <wp:cNvGraphicFramePr>
               <a:graphicFrameLocks xmlns:a="http://schemas.openxmlformats.org/drawingml/2006/main" noChangeAspect="1"/>
             </wp:cNvGraphicFramePr>
@@ -207,7 +207,7 @@
                     <pic:cNvPicPr/>
                   </pic:nvPicPr>
                   <pic:blipFill>
-                    <a:blip r:embed="rId6"/>
+                    <a:blip r:embed="rId7"/>
                     <a:stretch>
                       <a:fillRect/>
                     </a:stretch>
@@ -2712,33 +2712,95 @@
               <w:rPr>
                 <w:lang w:val="pl-PL"/>
               </w:rPr>
-              <w:t>7b System umieszcza głosowanie w systemie</w:t>
-            </w:r>
-          </w:p>
-          <w:p>
-            <w:pPr>
-              <w:rPr>
-                <w:lang w:val="pl-PL"/>
-              </w:rPr>
-            </w:pPr>
-            <w:r>
-              <w:rPr>
-                <w:lang w:val="pl-PL"/>
-              </w:rPr>
-              <w:t>8b System umożliwia głosowanie uprawnionym użytkonikom</w:t>
-            </w:r>
-          </w:p>
-          <w:p>
-            <w:pPr>
-              <w:rPr>
-                <w:lang w:val="pl-PL"/>
-              </w:rPr>
-            </w:pPr>
-            <w:r>
-              <w:rPr>
-                <w:lang w:val="pl-PL"/>
-              </w:rPr>
-              <w:t>9b System informuje dodającego formularz o jego poprawności i umieszczeniu go w systemie</w:t>
+              <w:t>7b System informuje dodającego formularz o jego poprawności</w:t>
+            </w:r>
+          </w:p>
+          <w:p>
+            <w:pPr>
+              <w:rPr>
+                <w:lang w:val="pl-PL"/>
+              </w:rPr>
+            </w:pPr>
+            <w:r>
+              <w:rPr>
+                <w:lang w:val="pl-PL"/>
+              </w:rPr>
+              <w:t>8</w:t>
+            </w:r>
+            <w:r>
+              <w:rPr>
+                <w:lang w:val="pl-PL"/>
+              </w:rPr>
+              <w:t>b System umieszcza głosowanie w systemie</w:t>
+            </w:r>
+          </w:p>
+          <w:p>
+            <w:pPr>
+              <w:rPr>
+                <w:lang w:val="pl-PL"/>
+              </w:rPr>
+            </w:pPr>
+            <w:r>
+              <w:rPr>
+                <w:lang w:val="pl-PL"/>
+              </w:rPr>
+              <w:t>9</w:t>
+            </w:r>
+            <w:r>
+              <w:rPr>
+                <w:lang w:val="pl-PL"/>
+              </w:rPr>
+              <w:t>b System umożliwia głosowanie uprawnionym użytkonikom</w:t>
+            </w:r>
+          </w:p>
+          <w:p>
+            <w:pPr>
+              <w:rPr>
+                <w:lang w:val="pl-PL"/>
+              </w:rPr>
+            </w:pPr>
+            <w:r>
+              <w:rPr>
+                <w:lang w:val="pl-PL"/>
+              </w:rPr>
+              <w:t>10</w:t>
+            </w:r>
+            <w:r>
+              <w:rPr>
+                <w:lang w:val="pl-PL"/>
+              </w:rPr>
+              <w:t>b System wysyła powiadomienia do uprawnionych do głosowania użytkowników</w:t>
+            </w:r>
+          </w:p>
+          <w:p>
+            <w:pPr>
+              <w:rPr>
+                <w:lang w:val="pl-PL"/>
+              </w:rPr>
+            </w:pPr>
+            <w:r>
+              <w:rPr>
+                <w:lang w:val="pl-PL"/>
+              </w:rPr>
+              <w:t>11</w:t>
+            </w:r>
+            <w:r>
+              <w:rPr>
+                <w:lang w:val="pl-PL"/>
+              </w:rPr>
+              <w:t>b System inform</w:t>
+            </w:r>
+            <w:r>
+              <w:rPr>
+                <w:lang w:val="pl-PL"/>
+              </w:rPr>
+              <w:t xml:space="preserve">uje dodającego formularz o </w:t>
+            </w:r>
+            <w:r>
+              <w:rPr>
+                <w:lang w:val="pl-PL"/>
+              </w:rPr>
+              <w:t>umieszczeniu go w systemie</w:t>
             </w:r>
           </w:p>
         </w:tc>
@@ -2769,19 +2831,290 @@
     </w:p>
     <w:p>
       <w:pPr>
-        <w:jc w:val="both"/>
-        <w:rPr>
-          <w:sz w:val="28"/>
+        <w:rPr>
+          <w:sz w:val="36"/>
           <w:lang w:val="pl-PL"/>
         </w:rPr>
       </w:pPr>
       <w:r>
         <w:rPr>
+          <w:sz w:val="36"/>
+          <w:lang w:val="pl-PL"/>
+        </w:rPr>
+        <w:t>Wersja pełna:</w:t>
+      </w:r>
+    </w:p>
+    <w:p>
+      <w:pPr>
+        <w:jc w:val="center"/>
+        <w:rPr>
+          <w:sz w:val="36"/>
+          <w:lang w:val="pl-PL"/>
+        </w:rPr>
+      </w:pPr>
+      <w:r>
+        <w:rPr>
+          <w:sz w:val="36"/>
+          <w:lang w:val="pl-PL"/>
+        </w:rPr>
+        <w:lastRenderedPageBreak/>
+        <w:drawing>
+          <wp:inline distT="0" distB="0" distL="0" distR="0">
+            <wp:extent cx="2646045" cy="7717790"/>
+            <wp:effectExtent l="19050" t="0" r="1905" b="0"/>
+            <wp:docPr id="20" name="Picture 18" descr="DiagramAktywnoscipng.png"/>
+            <wp:cNvGraphicFramePr>
+              <a:graphicFrameLocks xmlns:a="http://schemas.openxmlformats.org/drawingml/2006/main" noChangeAspect="1"/>
+            </wp:cNvGraphicFramePr>
+            <a:graphic xmlns:a="http://schemas.openxmlformats.org/drawingml/2006/main">
+              <a:graphicData uri="http://schemas.openxmlformats.org/drawingml/2006/picture">
+                <pic:pic xmlns:pic="http://schemas.openxmlformats.org/drawingml/2006/picture">
+                  <pic:nvPicPr>
+                    <pic:cNvPr id="0" name="DiagramAktywnoscipng.png"/>
+                    <pic:cNvPicPr/>
+                  </pic:nvPicPr>
+                  <pic:blipFill>
+                    <a:blip r:embed="rId8" cstate="print"/>
+                    <a:stretch>
+                      <a:fillRect/>
+                    </a:stretch>
+                  </pic:blipFill>
+                  <pic:spPr>
+                    <a:xfrm>
+                      <a:off x="0" y="0"/>
+                      <a:ext cx="2646045" cy="7717790"/>
+                    </a:xfrm>
+                    <a:prstGeom prst="rect">
+                      <a:avLst/>
+                    </a:prstGeom>
+                  </pic:spPr>
+                </pic:pic>
+              </a:graphicData>
+            </a:graphic>
+          </wp:inline>
+        </w:drawing>
+      </w:r>
+    </w:p>
+    <w:p>
+      <w:pPr>
+        <w:jc w:val="center"/>
+        <w:rPr>
+          <w:sz w:val="36"/>
+          <w:lang w:val="pl-PL"/>
+        </w:rPr>
+      </w:pPr>
+      <w:r>
+        <w:rPr>
+          <w:sz w:val="36"/>
+          <w:lang w:val="pl-PL"/>
+        </w:rPr>
+        <w:lastRenderedPageBreak/>
+        <w:t>Wersja podzielona na fragmenty dla lepszej widoczności:</w:t>
+      </w:r>
+    </w:p>
+    <w:p>
+      <w:pPr>
+        <w:jc w:val="both"/>
+        <w:rPr>
           <w:sz w:val="28"/>
           <w:lang w:val="pl-PL"/>
         </w:rPr>
-        <w:t>a</w:t>
+      </w:pPr>
+      <w:r>
+        <w:rPr>
+          <w:noProof/>
+          <w:sz w:val="28"/>
+        </w:rPr>
+        <w:drawing>
+          <wp:inline distT="0" distB="0" distL="0" distR="0">
+            <wp:extent cx="5612130" cy="6570986"/>
+            <wp:effectExtent l="19050" t="0" r="7620" b="0"/>
+            <wp:docPr id="14" name="Picture 1"/>
+            <wp:cNvGraphicFramePr>
+              <a:graphicFrameLocks xmlns:a="http://schemas.openxmlformats.org/drawingml/2006/main" noChangeAspect="1"/>
+            </wp:cNvGraphicFramePr>
+            <a:graphic xmlns:a="http://schemas.openxmlformats.org/drawingml/2006/main">
+              <a:graphicData uri="http://schemas.openxmlformats.org/drawingml/2006/picture">
+                <pic:pic xmlns:pic="http://schemas.openxmlformats.org/drawingml/2006/picture">
+                  <pic:nvPicPr>
+                    <pic:cNvPr id="0" name="Picture 1"/>
+                    <pic:cNvPicPr>
+                      <a:picLocks noChangeAspect="1" noChangeArrowheads="1"/>
+                    </pic:cNvPicPr>
+                  </pic:nvPicPr>
+                  <pic:blipFill>
+                    <a:blip r:embed="rId9"/>
+                    <a:srcRect/>
+                    <a:stretch>
+                      <a:fillRect/>
+                    </a:stretch>
+                  </pic:blipFill>
+                  <pic:spPr bwMode="auto">
+                    <a:xfrm>
+                      <a:off x="0" y="0"/>
+                      <a:ext cx="5612130" cy="6570986"/>
+                    </a:xfrm>
+                    <a:prstGeom prst="rect">
+                      <a:avLst/>
+                    </a:prstGeom>
+                    <a:noFill/>
+                    <a:ln w="9525">
+                      <a:noFill/>
+                      <a:miter lim="800000"/>
+                      <a:headEnd/>
+                      <a:tailEnd/>
+                    </a:ln>
+                  </pic:spPr>
+                </pic:pic>
+              </a:graphicData>
+            </a:graphic>
+          </wp:inline>
+        </w:drawing>
       </w:r>
+    </w:p>
+    <w:p>
+      <w:pPr>
+        <w:rPr>
+          <w:sz w:val="28"/>
+          <w:lang w:val="pl-PL"/>
+        </w:rPr>
+      </w:pPr>
+      <w:r>
+        <w:rPr>
+          <w:sz w:val="28"/>
+          <w:lang w:val="pl-PL"/>
+        </w:rPr>
+        <w:br w:type="page"/>
+      </w:r>
+    </w:p>
+    <w:p>
+      <w:pPr>
+        <w:jc w:val="center"/>
+        <w:rPr>
+          <w:sz w:val="28"/>
+          <w:lang w:val="pl-PL"/>
+        </w:rPr>
+      </w:pPr>
+      <w:r>
+        <w:rPr>
+          <w:noProof/>
+          <w:sz w:val="28"/>
+        </w:rPr>
+        <w:lastRenderedPageBreak/>
+        <w:drawing>
+          <wp:inline distT="0" distB="0" distL="0" distR="0">
+            <wp:extent cx="5612130" cy="6561550"/>
+            <wp:effectExtent l="19050" t="0" r="7620" b="0"/>
+            <wp:docPr id="16" name="Picture 7"/>
+            <wp:cNvGraphicFramePr>
+              <a:graphicFrameLocks xmlns:a="http://schemas.openxmlformats.org/drawingml/2006/main" noChangeAspect="1"/>
+            </wp:cNvGraphicFramePr>
+            <a:graphic xmlns:a="http://schemas.openxmlformats.org/drawingml/2006/main">
+              <a:graphicData uri="http://schemas.openxmlformats.org/drawingml/2006/picture">
+                <pic:pic xmlns:pic="http://schemas.openxmlformats.org/drawingml/2006/picture">
+                  <pic:nvPicPr>
+                    <pic:cNvPr id="0" name="Picture 7"/>
+                    <pic:cNvPicPr>
+                      <a:picLocks noChangeAspect="1" noChangeArrowheads="1"/>
+                    </pic:cNvPicPr>
+                  </pic:nvPicPr>
+                  <pic:blipFill>
+                    <a:blip r:embed="rId10"/>
+                    <a:srcRect/>
+                    <a:stretch>
+                      <a:fillRect/>
+                    </a:stretch>
+                  </pic:blipFill>
+                  <pic:spPr bwMode="auto">
+                    <a:xfrm>
+                      <a:off x="0" y="0"/>
+                      <a:ext cx="5612130" cy="6561550"/>
+                    </a:xfrm>
+                    <a:prstGeom prst="rect">
+                      <a:avLst/>
+                    </a:prstGeom>
+                    <a:noFill/>
+                    <a:ln w="9525">
+                      <a:noFill/>
+                      <a:miter lim="800000"/>
+                      <a:headEnd/>
+                      <a:tailEnd/>
+                    </a:ln>
+                  </pic:spPr>
+                </pic:pic>
+              </a:graphicData>
+            </a:graphic>
+          </wp:inline>
+        </w:drawing>
+      </w:r>
+      <w:r>
+        <w:rPr>
+          <w:sz w:val="28"/>
+          <w:lang w:val="pl-PL"/>
+        </w:rPr>
+        <w:t xml:space="preserve"> </w:t>
+      </w:r>
+      <w:r>
+        <w:rPr>
+          <w:noProof/>
+          <w:sz w:val="28"/>
+        </w:rPr>
+        <w:lastRenderedPageBreak/>
+        <w:drawing>
+          <wp:inline distT="0" distB="0" distL="0" distR="0">
+            <wp:extent cx="5612130" cy="4266900"/>
+            <wp:effectExtent l="19050" t="0" r="7620" b="0"/>
+            <wp:docPr id="18" name="Picture 13"/>
+            <wp:cNvGraphicFramePr>
+              <a:graphicFrameLocks xmlns:a="http://schemas.openxmlformats.org/drawingml/2006/main" noChangeAspect="1"/>
+            </wp:cNvGraphicFramePr>
+            <a:graphic xmlns:a="http://schemas.openxmlformats.org/drawingml/2006/main">
+              <a:graphicData uri="http://schemas.openxmlformats.org/drawingml/2006/picture">
+                <pic:pic xmlns:pic="http://schemas.openxmlformats.org/drawingml/2006/picture">
+                  <pic:nvPicPr>
+                    <pic:cNvPr id="0" name="Picture 13"/>
+                    <pic:cNvPicPr>
+                      <a:picLocks noChangeAspect="1" noChangeArrowheads="1"/>
+                    </pic:cNvPicPr>
+                  </pic:nvPicPr>
+                  <pic:blipFill>
+                    <a:blip r:embed="rId11"/>
+                    <a:srcRect/>
+                    <a:stretch>
+                      <a:fillRect/>
+                    </a:stretch>
+                  </pic:blipFill>
+                  <pic:spPr bwMode="auto">
+                    <a:xfrm>
+                      <a:off x="0" y="0"/>
+                      <a:ext cx="5612130" cy="4266900"/>
+                    </a:xfrm>
+                    <a:prstGeom prst="rect">
+                      <a:avLst/>
+                    </a:prstGeom>
+                    <a:noFill/>
+                    <a:ln w="9525">
+                      <a:noFill/>
+                      <a:miter lim="800000"/>
+                      <a:headEnd/>
+                      <a:tailEnd/>
+                    </a:ln>
+                  </pic:spPr>
+                </pic:pic>
+              </a:graphicData>
+            </a:graphic>
+          </wp:inline>
+        </w:drawing>
+      </w:r>
+    </w:p>
+    <w:p>
+      <w:pPr>
+        <w:jc w:val="center"/>
+        <w:rPr>
+          <w:sz w:val="28"/>
+          <w:lang w:val="pl-PL"/>
+        </w:rPr>
+      </w:pPr>
     </w:p>
     <w:sectPr>
       <w:pgSz w:w="12240" w:h="15840"/>
@@ -3127,6 +3460,54 @@
       </w:tblCellMar>
     </w:tblPr>
   </w:style>
+  <w:style w:type="paragraph" w:styleId="Header">
+    <w:name w:val="header"/>
+    <w:basedOn w:val="Normal"/>
+    <w:link w:val="HeaderChar"/>
+    <w:uiPriority w:val="99"/>
+    <w:semiHidden/>
+    <w:unhideWhenUsed/>
+    <w:rsid w:val="00676C83"/>
+    <w:pPr>
+      <w:tabs>
+        <w:tab w:val="center" w:pos="4419"/>
+        <w:tab w:val="right" w:pos="8838"/>
+      </w:tabs>
+      <w:spacing w:after="0" w:line="240" w:lineRule="auto"/>
+    </w:pPr>
+  </w:style>
+  <w:style w:type="character" w:customStyle="1" w:styleId="HeaderChar">
+    <w:name w:val="Header Char"/>
+    <w:basedOn w:val="DefaultParagraphFont"/>
+    <w:link w:val="Header"/>
+    <w:uiPriority w:val="99"/>
+    <w:semiHidden/>
+    <w:rsid w:val="00676C83"/>
+  </w:style>
+  <w:style w:type="paragraph" w:styleId="Footer">
+    <w:name w:val="footer"/>
+    <w:basedOn w:val="Normal"/>
+    <w:link w:val="FooterChar"/>
+    <w:uiPriority w:val="99"/>
+    <w:semiHidden/>
+    <w:unhideWhenUsed/>
+    <w:rsid w:val="00676C83"/>
+    <w:pPr>
+      <w:tabs>
+        <w:tab w:val="center" w:pos="4419"/>
+        <w:tab w:val="right" w:pos="8838"/>
+      </w:tabs>
+      <w:spacing w:after="0" w:line="240" w:lineRule="auto"/>
+    </w:pPr>
+  </w:style>
+  <w:style w:type="character" w:customStyle="1" w:styleId="FooterChar">
+    <w:name w:val="Footer Char"/>
+    <w:basedOn w:val="DefaultParagraphFont"/>
+    <w:link w:val="Footer"/>
+    <w:uiPriority w:val="99"/>
+    <w:semiHidden/>
+    <w:rsid w:val="00676C83"/>
+  </w:style>
 </w:styles>
 </file>
 
@@ -3411,4 +3792,16 @@
   <a:objectDefaults/>
   <a:extraClrSchemeLst/>
 </a:theme>
+</file>
+
+<file path=customXml/item1.xml><?xml version="1.0" encoding="utf-8"?>
+<b:Sources xmlns:b="http://schemas.openxmlformats.org/officeDocument/2006/bibliography" xmlns="http://schemas.openxmlformats.org/officeDocument/2006/bibliography" SelectedStyle="\APA.XSL" StyleName="APA"/>
+</file>
+
+<file path=customXml/itemProps1.xml><?xml version="1.0" encoding="utf-8"?>
+<ds:datastoreItem xmlns:ds="http://schemas.openxmlformats.org/officeDocument/2006/customXml" ds:itemID="{1E1198A7-328F-4235-8381-EBD10474E0A3}">
+  <ds:schemaRefs>
+    <ds:schemaRef ds:uri="http://schemas.openxmlformats.org/officeDocument/2006/bibliography"/>
+  </ds:schemaRefs>
+</ds:datastoreItem>
 </file>
</xml_diff>